<commit_message>
more articles to read
</commit_message>
<xml_diff>
--- a/docs/prep_review.docx
+++ b/docs/prep_review.docx
@@ -8,11 +8,19 @@
           <w:lang w:val="en-GB"/>
         </w:rPr>
       </w:pPr>
-      <w:r>
-        <w:rPr>
-          <w:lang w:val="en-GB"/>
-        </w:rPr>
-        <w:t xml:space="preserve">Intoduction – practical Motivation </w:t>
+      <w:proofErr w:type="spellStart"/>
+      <w:r>
+        <w:rPr>
+          <w:lang w:val="en-GB"/>
+        </w:rPr>
+        <w:t>Intoduction</w:t>
+      </w:r>
+      <w:proofErr w:type="spellEnd"/>
+      <w:r>
+        <w:rPr>
+          <w:lang w:val="en-GB"/>
+        </w:rPr>
+        <w:t xml:space="preserve"> – practical Motivation </w:t>
       </w:r>
       <w:r>
         <w:rPr>
@@ -86,7 +94,21 @@
         <w:rPr>
           <w:lang w:val="en-GB"/>
         </w:rPr>
-        <w:t>&gt; Create search funnel (either for thesis or for defense)</w:t>
+        <w:t xml:space="preserve">&gt; Create search funnel (either for thesis or for </w:t>
+      </w:r>
+      <w:proofErr w:type="spellStart"/>
+      <w:r>
+        <w:rPr>
+          <w:lang w:val="en-GB"/>
+        </w:rPr>
+        <w:t>defense</w:t>
+      </w:r>
+      <w:proofErr w:type="spellEnd"/>
+      <w:r>
+        <w:rPr>
+          <w:lang w:val="en-GB"/>
+        </w:rPr>
+        <w:t>)</w:t>
       </w:r>
       <w:r>
         <w:rPr>
@@ -171,7 +193,21 @@
         <w:rPr>
           <w:lang w:val="en-GB"/>
         </w:rPr>
-        <w:t>Concepts that I need later on (some concepts can be assumed to be known (bachelor level knowledge))</w:t>
+        <w:t xml:space="preserve">Concepts that I need </w:t>
+      </w:r>
+      <w:proofErr w:type="gramStart"/>
+      <w:r>
+        <w:rPr>
+          <w:lang w:val="en-GB"/>
+        </w:rPr>
+        <w:t>later on</w:t>
+      </w:r>
+      <w:proofErr w:type="gramEnd"/>
+      <w:r>
+        <w:rPr>
+          <w:lang w:val="en-GB"/>
+        </w:rPr>
+        <w:t xml:space="preserve"> (some concepts can be assumed to be known (bachelor level knowledge))</w:t>
       </w:r>
     </w:p>
     <w:p>
@@ -307,12 +343,14 @@
           <w:lang w:val="en-GB"/>
         </w:rPr>
       </w:pPr>
+      <w:proofErr w:type="spellStart"/>
       <w:r>
         <w:rPr>
           <w:lang w:val="en-GB"/>
         </w:rPr>
         <w:t>HoWeR</w:t>
       </w:r>
+      <w:proofErr w:type="spellEnd"/>
     </w:p>
     <w:p>
       <w:pPr>
@@ -488,11 +526,617 @@
     </w:p>
     <w:p>
       <w:pPr>
+        <w:rPr>
+          <w:lang w:val="en-GB"/>
+        </w:rPr>
+      </w:pPr>
+      <w:r>
+        <w:rPr>
+          <w:lang w:val="en-GB"/>
+        </w:rPr>
+        <w:br w:type="page"/>
+      </w:r>
+    </w:p>
+    <w:p>
+      <w:pPr>
+        <w:rPr>
+          <w:lang w:val="en-GB"/>
+        </w:rPr>
+      </w:pPr>
+      <w:r>
+        <w:rPr>
+          <w:lang w:val="en-GB"/>
+        </w:rPr>
+        <w:lastRenderedPageBreak/>
+        <w:t>1. Introduction</w:t>
+      </w:r>
+    </w:p>
+    <w:p>
+      <w:pPr>
+        <w:rPr>
+          <w:lang w:val="en-GB"/>
+        </w:rPr>
+      </w:pPr>
+      <w:r>
+        <w:rPr>
+          <w:lang w:val="en-GB"/>
+        </w:rPr>
+        <w:t>a. Motivation from a business perspective</w:t>
+      </w:r>
+    </w:p>
+    <w:p>
+      <w:pPr>
+        <w:rPr>
+          <w:lang w:val="en-GB"/>
+        </w:rPr>
+      </w:pPr>
+      <w:r>
+        <w:rPr>
+          <w:lang w:val="en-GB"/>
+        </w:rPr>
+        <w:t>b. Research gap (short)</w:t>
+      </w:r>
+    </w:p>
+    <w:p>
+      <w:pPr>
+        <w:rPr>
+          <w:lang w:val="en-GB"/>
+        </w:rPr>
+      </w:pPr>
+      <w:r>
+        <w:rPr>
+          <w:lang w:val="en-GB"/>
+        </w:rPr>
+        <w:t>c. Research question(s) to be answered</w:t>
+      </w:r>
+    </w:p>
+    <w:p>
+      <w:pPr>
+        <w:rPr>
+          <w:lang w:val="en-GB"/>
+        </w:rPr>
+      </w:pPr>
+      <w:r>
+        <w:rPr>
+          <w:lang w:val="en-GB"/>
+        </w:rPr>
+        <w:t>d. Structure of the thesis</w:t>
+      </w:r>
+    </w:p>
+    <w:p>
+      <w:pPr>
+        <w:rPr>
+          <w:lang w:val="en-GB"/>
+        </w:rPr>
+      </w:pPr>
+    </w:p>
+    <w:p>
+      <w:pPr>
+        <w:rPr>
+          <w:lang w:val="en-GB"/>
+        </w:rPr>
+      </w:pPr>
+      <w:r>
+        <w:rPr>
+          <w:lang w:val="en-GB"/>
+        </w:rPr>
+        <w:t>2. Theoretical background</w:t>
+      </w:r>
+    </w:p>
+    <w:p>
+      <w:pPr>
+        <w:rPr>
+          <w:lang w:val="en-GB"/>
+        </w:rPr>
+      </w:pPr>
+    </w:p>
+    <w:p>
+      <w:pPr>
+        <w:pStyle w:val="Listenabsatz"/>
+        <w:numPr>
+          <w:ilvl w:val="0"/>
+          <w:numId w:val="1"/>
+        </w:numPr>
+        <w:rPr>
+          <w:lang w:val="en-GB"/>
+        </w:rPr>
+      </w:pPr>
+      <w:r>
+        <w:rPr>
+          <w:lang w:val="en-GB"/>
+        </w:rPr>
+        <w:t>Relation Extraction</w:t>
+      </w:r>
+    </w:p>
+    <w:p>
+      <w:pPr>
+        <w:pStyle w:val="Listenabsatz"/>
+        <w:numPr>
+          <w:ilvl w:val="0"/>
+          <w:numId w:val="2"/>
+        </w:numPr>
+        <w:rPr>
+          <w:lang w:val="en-GB"/>
+        </w:rPr>
+      </w:pPr>
+      <w:r>
+        <w:rPr>
+          <w:lang w:val="en-GB"/>
+        </w:rPr>
+        <w:t>Definition</w:t>
+      </w:r>
+    </w:p>
+    <w:p>
+      <w:pPr>
+        <w:pStyle w:val="Listenabsatz"/>
+        <w:numPr>
+          <w:ilvl w:val="0"/>
+          <w:numId w:val="2"/>
+        </w:numPr>
+        <w:rPr>
+          <w:lang w:val="en-GB"/>
+        </w:rPr>
+      </w:pPr>
+      <w:r>
+        <w:rPr>
+          <w:lang w:val="en-GB"/>
+        </w:rPr>
+        <w:t xml:space="preserve">Classical </w:t>
+      </w:r>
+      <w:r>
+        <w:rPr>
+          <w:lang w:val="en-GB"/>
+        </w:rPr>
+        <w:t>Approaches</w:t>
+      </w:r>
+    </w:p>
+    <w:p>
+      <w:pPr>
         <w:pStyle w:val="Listenabsatz"/>
         <w:numPr>
           <w:ilvl w:val="1"/>
+          <w:numId w:val="2"/>
+        </w:numPr>
+        <w:rPr>
+          <w:lang w:val="en-GB"/>
+        </w:rPr>
+      </w:pPr>
+      <w:r>
+        <w:rPr>
+          <w:lang w:val="en-GB"/>
+        </w:rPr>
+        <w:t>Structure of the approaches</w:t>
+      </w:r>
+      <w:r>
+        <w:rPr>
+          <w:lang w:val="en-GB"/>
+        </w:rPr>
+        <w:tab/>
+      </w:r>
+    </w:p>
+    <w:p>
+      <w:pPr>
+        <w:pStyle w:val="Listenabsatz"/>
+        <w:numPr>
+          <w:ilvl w:val="2"/>
+          <w:numId w:val="2"/>
+        </w:numPr>
+        <w:rPr>
+          <w:lang w:val="en-GB"/>
+        </w:rPr>
+      </w:pPr>
+      <w:r>
+        <w:rPr>
+          <w:lang w:val="en-GB"/>
+        </w:rPr>
+        <w:t>Named entity recognition (&amp; Part -of speech recognition)</w:t>
+      </w:r>
+    </w:p>
+    <w:p>
+      <w:pPr>
+        <w:pStyle w:val="Listenabsatz"/>
+        <w:numPr>
+          <w:ilvl w:val="2"/>
+          <w:numId w:val="2"/>
+        </w:numPr>
+        <w:rPr>
+          <w:lang w:val="en-GB"/>
+        </w:rPr>
+      </w:pPr>
+      <w:r>
+        <w:rPr>
+          <w:lang w:val="en-GB"/>
+        </w:rPr>
+        <w:t>Pipelines vs end-2-end</w:t>
+      </w:r>
+    </w:p>
+    <w:p>
+      <w:pPr>
+        <w:pStyle w:val="Listenabsatz"/>
+        <w:ind w:left="1440"/>
+        <w:rPr>
+          <w:lang w:val="en-GB"/>
+        </w:rPr>
+      </w:pPr>
+    </w:p>
+    <w:p>
+      <w:pPr>
+        <w:pStyle w:val="Listenabsatz"/>
+        <w:numPr>
+          <w:ilvl w:val="1"/>
+          <w:numId w:val="2"/>
+        </w:numPr>
+        <w:rPr>
+          <w:lang w:val="en-GB"/>
+        </w:rPr>
+      </w:pPr>
+      <w:r>
+        <w:rPr>
+          <w:lang w:val="en-GB"/>
+        </w:rPr>
+        <w:t>Knowledge Graphs</w:t>
+      </w:r>
+    </w:p>
+    <w:p>
+      <w:pPr>
+        <w:pStyle w:val="Listenabsatz"/>
+        <w:numPr>
+          <w:ilvl w:val="1"/>
+          <w:numId w:val="2"/>
+        </w:numPr>
+        <w:rPr>
+          <w:lang w:val="en-GB"/>
+        </w:rPr>
+      </w:pPr>
+      <w:r>
+        <w:rPr>
+          <w:lang w:val="en-GB"/>
+        </w:rPr>
+        <w:t>CNN / RNN</w:t>
+      </w:r>
+      <w:r>
+        <w:rPr>
+          <w:lang w:val="en-GB"/>
+        </w:rPr>
+        <w:br/>
+      </w:r>
+    </w:p>
+    <w:p>
+      <w:pPr>
+        <w:pStyle w:val="Listenabsatz"/>
+        <w:numPr>
+          <w:ilvl w:val="0"/>
           <w:numId w:val="1"/>
         </w:numPr>
+        <w:rPr>
+          <w:lang w:val="en-GB"/>
+        </w:rPr>
+      </w:pPr>
+      <w:r>
+        <w:rPr>
+          <w:lang w:val="en-GB"/>
+        </w:rPr>
+        <w:t xml:space="preserve">Transformers </w:t>
+      </w:r>
+    </w:p>
+    <w:p>
+      <w:pPr>
+        <w:pStyle w:val="Listenabsatz"/>
+        <w:numPr>
+          <w:ilvl w:val="1"/>
+          <w:numId w:val="2"/>
+        </w:numPr>
+        <w:rPr>
+          <w:lang w:val="en-GB"/>
+        </w:rPr>
+      </w:pPr>
+      <w:r>
+        <w:rPr>
+          <w:lang w:val="en-GB"/>
+        </w:rPr>
+        <w:t>Definition</w:t>
+      </w:r>
+    </w:p>
+    <w:p>
+      <w:pPr>
+        <w:pStyle w:val="Listenabsatz"/>
+        <w:numPr>
+          <w:ilvl w:val="1"/>
+          <w:numId w:val="2"/>
+        </w:numPr>
+        <w:rPr>
+          <w:lang w:val="en-GB"/>
+        </w:rPr>
+      </w:pPr>
+      <w:r>
+        <w:rPr>
+          <w:lang w:val="en-GB"/>
+        </w:rPr>
+        <w:t>Architecture</w:t>
+      </w:r>
+      <w:r>
+        <w:rPr>
+          <w:lang w:val="en-GB"/>
+        </w:rPr>
+        <w:t xml:space="preserve"> </w:t>
+      </w:r>
+      <w:r>
+        <w:rPr>
+          <w:lang w:val="en-GB"/>
+        </w:rPr>
+        <w:t>(</w:t>
+      </w:r>
+      <w:r>
+        <w:rPr>
+          <w:lang w:val="en-GB"/>
+        </w:rPr>
+        <w:t>Encoder / Decoder</w:t>
+      </w:r>
+      <w:r>
+        <w:rPr>
+          <w:lang w:val="en-GB"/>
+        </w:rPr>
+        <w:t>)</w:t>
+      </w:r>
+    </w:p>
+    <w:p>
+      <w:pPr>
+        <w:pStyle w:val="Listenabsatz"/>
+        <w:numPr>
+          <w:ilvl w:val="1"/>
+          <w:numId w:val="2"/>
+        </w:numPr>
+        <w:rPr>
+          <w:lang w:val="en-GB"/>
+        </w:rPr>
+      </w:pPr>
+      <w:r>
+        <w:rPr>
+          <w:lang w:val="en-GB"/>
+        </w:rPr>
+        <w:t>Seq2Seq Transformers</w:t>
+      </w:r>
+      <w:r>
+        <w:rPr>
+          <w:lang w:val="en-GB"/>
+        </w:rPr>
+        <w:t xml:space="preserve"> and other relevant type of transformers</w:t>
+      </w:r>
+    </w:p>
+    <w:p>
+      <w:pPr>
+        <w:pStyle w:val="Listenabsatz"/>
+        <w:numPr>
+          <w:ilvl w:val="1"/>
+          <w:numId w:val="2"/>
+        </w:numPr>
+        <w:rPr>
+          <w:lang w:val="en-GB"/>
+        </w:rPr>
+      </w:pPr>
+      <w:r>
+        <w:rPr>
+          <w:lang w:val="en-GB"/>
+        </w:rPr>
+        <w:t>Types of transformers for RE</w:t>
+      </w:r>
+    </w:p>
+    <w:p>
+      <w:pPr>
+        <w:rPr>
+          <w:lang w:val="en-GB"/>
+        </w:rPr>
+      </w:pPr>
+    </w:p>
+    <w:p>
+      <w:pPr>
+        <w:rPr>
+          <w:lang w:val="en-GB"/>
+        </w:rPr>
+      </w:pPr>
+      <w:r>
+        <w:rPr>
+          <w:lang w:val="en-GB"/>
+        </w:rPr>
+        <w:t>3. Related Work</w:t>
+      </w:r>
+    </w:p>
+    <w:p>
+      <w:pPr>
+        <w:pStyle w:val="Listenabsatz"/>
+        <w:numPr>
+          <w:ilvl w:val="0"/>
+          <w:numId w:val="4"/>
+        </w:numPr>
+        <w:rPr>
+          <w:lang w:val="en-GB"/>
+        </w:rPr>
+      </w:pPr>
+      <w:r>
+        <w:rPr>
+          <w:lang w:val="en-GB"/>
+        </w:rPr>
+        <w:t>Related work on specific use case (Political use cases for transformers &amp; PETRARCH)</w:t>
+      </w:r>
+    </w:p>
+    <w:p>
+      <w:pPr>
+        <w:pStyle w:val="Listenabsatz"/>
+        <w:numPr>
+          <w:ilvl w:val="0"/>
+          <w:numId w:val="4"/>
+        </w:numPr>
+        <w:rPr>
+          <w:lang w:val="en-GB"/>
+        </w:rPr>
+      </w:pPr>
+      <w:r>
+        <w:rPr>
+          <w:lang w:val="en-GB"/>
+        </w:rPr>
+        <w:t>Related work on “soft labelled” datasets</w:t>
+      </w:r>
+    </w:p>
+    <w:p>
+      <w:pPr>
+        <w:rPr>
+          <w:lang w:val="en-GB"/>
+        </w:rPr>
+      </w:pPr>
+    </w:p>
+    <w:p>
+      <w:pPr>
+        <w:rPr>
+          <w:lang w:val="en-GB"/>
+        </w:rPr>
+      </w:pPr>
+    </w:p>
+    <w:p>
+      <w:pPr>
+        <w:rPr>
+          <w:lang w:val="en-GB"/>
+        </w:rPr>
+      </w:pPr>
+      <w:r>
+        <w:rPr>
+          <w:lang w:val="en-GB"/>
+        </w:rPr>
+        <w:t xml:space="preserve">a. Introduce relevant theoretical concepts that you need for your methodology and analysis (e.g. performance measure, BERT) </w:t>
+      </w:r>
+    </w:p>
+    <w:p>
+      <w:pPr>
+        <w:rPr>
+          <w:lang w:val="en-GB"/>
+        </w:rPr>
+      </w:pPr>
+      <w:r>
+        <w:rPr>
+          <w:lang w:val="en-GB"/>
+        </w:rPr>
+        <w:t>b. Discuss related work in detail (i.e. others that did something similar) and what they didn’t do (i.e. the research gap)</w:t>
+      </w:r>
+    </w:p>
+    <w:p>
+      <w:pPr>
+        <w:rPr>
+          <w:lang w:val="en-GB"/>
+        </w:rPr>
+      </w:pPr>
+      <w:r>
+        <w:rPr>
+          <w:lang w:val="en-GB"/>
+        </w:rPr>
+        <w:t>3. Related Work</w:t>
+      </w:r>
+    </w:p>
+    <w:p>
+      <w:pPr>
+        <w:rPr>
+          <w:lang w:val="en-GB"/>
+        </w:rPr>
+      </w:pPr>
+      <w:r>
+        <w:rPr>
+          <w:lang w:val="en-GB"/>
+        </w:rPr>
+        <w:t>3. Methodology/Approach</w:t>
+      </w:r>
+    </w:p>
+    <w:p>
+      <w:pPr>
+        <w:rPr>
+          <w:lang w:val="en-GB"/>
+        </w:rPr>
+      </w:pPr>
+      <w:r>
+        <w:rPr>
+          <w:lang w:val="en-GB"/>
+        </w:rPr>
+        <w:t>a. Data (optionally as a separate chapter): describe your raw data and its source, followed by EDA and data preparation steps</w:t>
+      </w:r>
+    </w:p>
+    <w:p>
+      <w:pPr>
+        <w:rPr>
+          <w:lang w:val="en-GB"/>
+        </w:rPr>
+      </w:pPr>
+      <w:r>
+        <w:rPr>
+          <w:lang w:val="en-GB"/>
+        </w:rPr>
+        <w:lastRenderedPageBreak/>
+        <w:t>b. Model with name: Describe your approach/model in detail, use scientific sources, explain your modelling decisions (e.g. why 2 epochs, why 10,000 data points)</w:t>
+      </w:r>
+    </w:p>
+    <w:p>
+      <w:pPr>
+        <w:rPr>
+          <w:lang w:val="en-GB"/>
+        </w:rPr>
+      </w:pPr>
+      <w:r>
+        <w:rPr>
+          <w:lang w:val="en-GB"/>
+        </w:rPr>
+        <w:t>4. Implementation (optional, can also be discussed in 3 b.: Provide an overview of the used software and hardware and the structure of the submitted code</w:t>
+      </w:r>
+    </w:p>
+    <w:p>
+      <w:pPr>
+        <w:rPr>
+          <w:lang w:val="en-GB"/>
+        </w:rPr>
+      </w:pPr>
+      <w:r>
+        <w:rPr>
+          <w:lang w:val="en-GB"/>
+        </w:rPr>
+        <w:t>5. Evaluation/Results</w:t>
+      </w:r>
+    </w:p>
+    <w:p>
+      <w:pPr>
+        <w:rPr>
+          <w:lang w:val="en-GB"/>
+        </w:rPr>
+      </w:pPr>
+      <w:r>
+        <w:rPr>
+          <w:lang w:val="en-GB"/>
+        </w:rPr>
+        <w:t>a. Discuss the application of your model to the data</w:t>
+      </w:r>
+    </w:p>
+    <w:p>
+      <w:pPr>
+        <w:rPr>
+          <w:lang w:val="en-GB"/>
+        </w:rPr>
+      </w:pPr>
+      <w:r>
+        <w:rPr>
+          <w:lang w:val="en-GB"/>
+        </w:rPr>
+        <w:t>b. Add a summary of the results and their implications</w:t>
+      </w:r>
+    </w:p>
+    <w:p>
+      <w:pPr>
+        <w:rPr>
+          <w:lang w:val="en-GB"/>
+        </w:rPr>
+      </w:pPr>
+      <w:r>
+        <w:rPr>
+          <w:lang w:val="en-GB"/>
+        </w:rPr>
+        <w:t>6. Conclusion</w:t>
+      </w:r>
+    </w:p>
+    <w:p>
+      <w:pPr>
         <w:rPr>
           <w:lang w:val="en-GB"/>
         </w:rPr>
@@ -525,7 +1169,7 @@
         <w:rFonts w:ascii="Wingdings" w:eastAsiaTheme="minorHAnsi" w:hAnsi="Wingdings" w:cstheme="minorBidi" w:hint="default"/>
       </w:rPr>
     </w:lvl>
-    <w:lvl w:ilvl="1" w:tplc="04070003" w:tentative="1">
+    <w:lvl w:ilvl="1" w:tplc="04070003">
       <w:start w:val="1"/>
       <w:numFmt w:val="bullet"/>
       <w:lvlText w:val="o"/>
@@ -537,7 +1181,7 @@
         <w:rFonts w:ascii="Courier New" w:hAnsi="Courier New" w:cs="Courier New" w:hint="default"/>
       </w:rPr>
     </w:lvl>
-    <w:lvl w:ilvl="2" w:tplc="04070005" w:tentative="1">
+    <w:lvl w:ilvl="2" w:tplc="04070005">
       <w:start w:val="1"/>
       <w:numFmt w:val="bullet"/>
       <w:lvlText w:val=""/>
@@ -734,11 +1378,241 @@
       </w:rPr>
     </w:lvl>
   </w:abstractNum>
+  <w:abstractNum w:abstractNumId="2" w15:restartNumberingAfterBreak="0">
+    <w:nsid w:val="6514089F"/>
+    <w:multiLevelType w:val="hybridMultilevel"/>
+    <w:tmpl w:val="C6007DC6"/>
+    <w:lvl w:ilvl="0" w:tplc="3C32C38A">
+      <w:numFmt w:val="bullet"/>
+      <w:lvlText w:val=""/>
+      <w:lvlJc w:val="left"/>
+      <w:pPr>
+        <w:ind w:left="720" w:hanging="360"/>
+      </w:pPr>
+      <w:rPr>
+        <w:rFonts w:ascii="Wingdings" w:eastAsiaTheme="minorHAnsi" w:hAnsi="Wingdings" w:cstheme="minorBidi" w:hint="default"/>
+      </w:rPr>
+    </w:lvl>
+    <w:lvl w:ilvl="1" w:tplc="04070003" w:tentative="1">
+      <w:start w:val="1"/>
+      <w:numFmt w:val="bullet"/>
+      <w:lvlText w:val="o"/>
+      <w:lvlJc w:val="left"/>
+      <w:pPr>
+        <w:ind w:left="1440" w:hanging="360"/>
+      </w:pPr>
+      <w:rPr>
+        <w:rFonts w:ascii="Courier New" w:hAnsi="Courier New" w:cs="Courier New" w:hint="default"/>
+      </w:rPr>
+    </w:lvl>
+    <w:lvl w:ilvl="2" w:tplc="04070005" w:tentative="1">
+      <w:start w:val="1"/>
+      <w:numFmt w:val="bullet"/>
+      <w:lvlText w:val=""/>
+      <w:lvlJc w:val="left"/>
+      <w:pPr>
+        <w:ind w:left="2160" w:hanging="360"/>
+      </w:pPr>
+      <w:rPr>
+        <w:rFonts w:ascii="Wingdings" w:hAnsi="Wingdings" w:hint="default"/>
+      </w:rPr>
+    </w:lvl>
+    <w:lvl w:ilvl="3" w:tplc="04070001" w:tentative="1">
+      <w:start w:val="1"/>
+      <w:numFmt w:val="bullet"/>
+      <w:lvlText w:val=""/>
+      <w:lvlJc w:val="left"/>
+      <w:pPr>
+        <w:ind w:left="2880" w:hanging="360"/>
+      </w:pPr>
+      <w:rPr>
+        <w:rFonts w:ascii="Symbol" w:hAnsi="Symbol" w:hint="default"/>
+      </w:rPr>
+    </w:lvl>
+    <w:lvl w:ilvl="4" w:tplc="04070003" w:tentative="1">
+      <w:start w:val="1"/>
+      <w:numFmt w:val="bullet"/>
+      <w:lvlText w:val="o"/>
+      <w:lvlJc w:val="left"/>
+      <w:pPr>
+        <w:ind w:left="3600" w:hanging="360"/>
+      </w:pPr>
+      <w:rPr>
+        <w:rFonts w:ascii="Courier New" w:hAnsi="Courier New" w:cs="Courier New" w:hint="default"/>
+      </w:rPr>
+    </w:lvl>
+    <w:lvl w:ilvl="5" w:tplc="04070005" w:tentative="1">
+      <w:start w:val="1"/>
+      <w:numFmt w:val="bullet"/>
+      <w:lvlText w:val=""/>
+      <w:lvlJc w:val="left"/>
+      <w:pPr>
+        <w:ind w:left="4320" w:hanging="360"/>
+      </w:pPr>
+      <w:rPr>
+        <w:rFonts w:ascii="Wingdings" w:hAnsi="Wingdings" w:hint="default"/>
+      </w:rPr>
+    </w:lvl>
+    <w:lvl w:ilvl="6" w:tplc="04070001" w:tentative="1">
+      <w:start w:val="1"/>
+      <w:numFmt w:val="bullet"/>
+      <w:lvlText w:val=""/>
+      <w:lvlJc w:val="left"/>
+      <w:pPr>
+        <w:ind w:left="5040" w:hanging="360"/>
+      </w:pPr>
+      <w:rPr>
+        <w:rFonts w:ascii="Symbol" w:hAnsi="Symbol" w:hint="default"/>
+      </w:rPr>
+    </w:lvl>
+    <w:lvl w:ilvl="7" w:tplc="04070003" w:tentative="1">
+      <w:start w:val="1"/>
+      <w:numFmt w:val="bullet"/>
+      <w:lvlText w:val="o"/>
+      <w:lvlJc w:val="left"/>
+      <w:pPr>
+        <w:ind w:left="5760" w:hanging="360"/>
+      </w:pPr>
+      <w:rPr>
+        <w:rFonts w:ascii="Courier New" w:hAnsi="Courier New" w:cs="Courier New" w:hint="default"/>
+      </w:rPr>
+    </w:lvl>
+    <w:lvl w:ilvl="8" w:tplc="04070005" w:tentative="1">
+      <w:start w:val="1"/>
+      <w:numFmt w:val="bullet"/>
+      <w:lvlText w:val=""/>
+      <w:lvlJc w:val="left"/>
+      <w:pPr>
+        <w:ind w:left="6480" w:hanging="360"/>
+      </w:pPr>
+      <w:rPr>
+        <w:rFonts w:ascii="Wingdings" w:hAnsi="Wingdings" w:hint="default"/>
+      </w:rPr>
+    </w:lvl>
+  </w:abstractNum>
+  <w:abstractNum w:abstractNumId="3" w15:restartNumberingAfterBreak="0">
+    <w:nsid w:val="6D7A1F28"/>
+    <w:multiLevelType w:val="hybridMultilevel"/>
+    <w:tmpl w:val="F54E5FA6"/>
+    <w:lvl w:ilvl="0" w:tplc="0E5C4704">
+      <w:numFmt w:val="bullet"/>
+      <w:lvlText w:val="-"/>
+      <w:lvlJc w:val="left"/>
+      <w:pPr>
+        <w:ind w:left="720" w:hanging="360"/>
+      </w:pPr>
+      <w:rPr>
+        <w:rFonts w:ascii="Calibri" w:eastAsiaTheme="minorHAnsi" w:hAnsi="Calibri" w:cs="Calibri" w:hint="default"/>
+      </w:rPr>
+    </w:lvl>
+    <w:lvl w:ilvl="1" w:tplc="04070003" w:tentative="1">
+      <w:start w:val="1"/>
+      <w:numFmt w:val="bullet"/>
+      <w:lvlText w:val="o"/>
+      <w:lvlJc w:val="left"/>
+      <w:pPr>
+        <w:ind w:left="1440" w:hanging="360"/>
+      </w:pPr>
+      <w:rPr>
+        <w:rFonts w:ascii="Courier New" w:hAnsi="Courier New" w:cs="Courier New" w:hint="default"/>
+      </w:rPr>
+    </w:lvl>
+    <w:lvl w:ilvl="2" w:tplc="04070005" w:tentative="1">
+      <w:start w:val="1"/>
+      <w:numFmt w:val="bullet"/>
+      <w:lvlText w:val=""/>
+      <w:lvlJc w:val="left"/>
+      <w:pPr>
+        <w:ind w:left="2160" w:hanging="360"/>
+      </w:pPr>
+      <w:rPr>
+        <w:rFonts w:ascii="Wingdings" w:hAnsi="Wingdings" w:hint="default"/>
+      </w:rPr>
+    </w:lvl>
+    <w:lvl w:ilvl="3" w:tplc="04070001" w:tentative="1">
+      <w:start w:val="1"/>
+      <w:numFmt w:val="bullet"/>
+      <w:lvlText w:val=""/>
+      <w:lvlJc w:val="left"/>
+      <w:pPr>
+        <w:ind w:left="2880" w:hanging="360"/>
+      </w:pPr>
+      <w:rPr>
+        <w:rFonts w:ascii="Symbol" w:hAnsi="Symbol" w:hint="default"/>
+      </w:rPr>
+    </w:lvl>
+    <w:lvl w:ilvl="4" w:tplc="04070003" w:tentative="1">
+      <w:start w:val="1"/>
+      <w:numFmt w:val="bullet"/>
+      <w:lvlText w:val="o"/>
+      <w:lvlJc w:val="left"/>
+      <w:pPr>
+        <w:ind w:left="3600" w:hanging="360"/>
+      </w:pPr>
+      <w:rPr>
+        <w:rFonts w:ascii="Courier New" w:hAnsi="Courier New" w:cs="Courier New" w:hint="default"/>
+      </w:rPr>
+    </w:lvl>
+    <w:lvl w:ilvl="5" w:tplc="04070005" w:tentative="1">
+      <w:start w:val="1"/>
+      <w:numFmt w:val="bullet"/>
+      <w:lvlText w:val=""/>
+      <w:lvlJc w:val="left"/>
+      <w:pPr>
+        <w:ind w:left="4320" w:hanging="360"/>
+      </w:pPr>
+      <w:rPr>
+        <w:rFonts w:ascii="Wingdings" w:hAnsi="Wingdings" w:hint="default"/>
+      </w:rPr>
+    </w:lvl>
+    <w:lvl w:ilvl="6" w:tplc="04070001" w:tentative="1">
+      <w:start w:val="1"/>
+      <w:numFmt w:val="bullet"/>
+      <w:lvlText w:val=""/>
+      <w:lvlJc w:val="left"/>
+      <w:pPr>
+        <w:ind w:left="5040" w:hanging="360"/>
+      </w:pPr>
+      <w:rPr>
+        <w:rFonts w:ascii="Symbol" w:hAnsi="Symbol" w:hint="default"/>
+      </w:rPr>
+    </w:lvl>
+    <w:lvl w:ilvl="7" w:tplc="04070003" w:tentative="1">
+      <w:start w:val="1"/>
+      <w:numFmt w:val="bullet"/>
+      <w:lvlText w:val="o"/>
+      <w:lvlJc w:val="left"/>
+      <w:pPr>
+        <w:ind w:left="5760" w:hanging="360"/>
+      </w:pPr>
+      <w:rPr>
+        <w:rFonts w:ascii="Courier New" w:hAnsi="Courier New" w:cs="Courier New" w:hint="default"/>
+      </w:rPr>
+    </w:lvl>
+    <w:lvl w:ilvl="8" w:tplc="04070005" w:tentative="1">
+      <w:start w:val="1"/>
+      <w:numFmt w:val="bullet"/>
+      <w:lvlText w:val=""/>
+      <w:lvlJc w:val="left"/>
+      <w:pPr>
+        <w:ind w:left="6480" w:hanging="360"/>
+      </w:pPr>
+      <w:rPr>
+        <w:rFonts w:ascii="Wingdings" w:hAnsi="Wingdings" w:hint="default"/>
+      </w:rPr>
+    </w:lvl>
+  </w:abstractNum>
   <w:num w:numId="1" w16cid:durableId="686565972">
     <w:abstractNumId w:val="1"/>
   </w:num>
   <w:num w:numId="2" w16cid:durableId="1895578678">
     <w:abstractNumId w:val="0"/>
+  </w:num>
+  <w:num w:numId="3" w16cid:durableId="235165654">
+    <w:abstractNumId w:val="2"/>
+  </w:num>
+  <w:num w:numId="4" w16cid:durableId="341901581">
+    <w:abstractNumId w:val="3"/>
   </w:num>
 </w:numbering>
 </file>

</xml_diff>

<commit_message>
added new state of thesis
</commit_message>
<xml_diff>
--- a/docs/prep_review.docx
+++ b/docs/prep_review.docx
@@ -8,19 +8,11 @@
           <w:lang w:val="en-GB"/>
         </w:rPr>
       </w:pPr>
-      <w:proofErr w:type="spellStart"/>
-      <w:r>
-        <w:rPr>
-          <w:lang w:val="en-GB"/>
-        </w:rPr>
-        <w:t>Intoduction</w:t>
-      </w:r>
-      <w:proofErr w:type="spellEnd"/>
-      <w:r>
-        <w:rPr>
-          <w:lang w:val="en-GB"/>
-        </w:rPr>
-        <w:t xml:space="preserve"> – practical Motivation </w:t>
+      <w:r>
+        <w:rPr>
+          <w:lang w:val="en-GB"/>
+        </w:rPr>
+        <w:t xml:space="preserve">Intoduction – practical Motivation </w:t>
       </w:r>
       <w:r>
         <w:rPr>
@@ -94,21 +86,7 @@
         <w:rPr>
           <w:lang w:val="en-GB"/>
         </w:rPr>
-        <w:t xml:space="preserve">&gt; Create search funnel (either for thesis or for </w:t>
-      </w:r>
-      <w:proofErr w:type="spellStart"/>
-      <w:r>
-        <w:rPr>
-          <w:lang w:val="en-GB"/>
-        </w:rPr>
-        <w:t>defense</w:t>
-      </w:r>
-      <w:proofErr w:type="spellEnd"/>
-      <w:r>
-        <w:rPr>
-          <w:lang w:val="en-GB"/>
-        </w:rPr>
-        <w:t>)</w:t>
+        <w:t>&gt; Create search funnel (either for thesis or for defense)</w:t>
       </w:r>
       <w:r>
         <w:rPr>
@@ -193,21 +171,7 @@
         <w:rPr>
           <w:lang w:val="en-GB"/>
         </w:rPr>
-        <w:t xml:space="preserve">Concepts that I need </w:t>
-      </w:r>
-      <w:proofErr w:type="gramStart"/>
-      <w:r>
-        <w:rPr>
-          <w:lang w:val="en-GB"/>
-        </w:rPr>
-        <w:t>later on</w:t>
-      </w:r>
-      <w:proofErr w:type="gramEnd"/>
-      <w:r>
-        <w:rPr>
-          <w:lang w:val="en-GB"/>
-        </w:rPr>
-        <w:t xml:space="preserve"> (some concepts can be assumed to be known (bachelor level knowledge))</w:t>
+        <w:t>Concepts that I need later on (some concepts can be assumed to be known (bachelor level knowledge))</w:t>
       </w:r>
     </w:p>
     <w:p>
@@ -343,14 +307,12 @@
           <w:lang w:val="en-GB"/>
         </w:rPr>
       </w:pPr>
-      <w:proofErr w:type="spellStart"/>
       <w:r>
         <w:rPr>
           <w:lang w:val="en-GB"/>
         </w:rPr>
         <w:t>HoWeR</w:t>
       </w:r>
-      <w:proofErr w:type="spellEnd"/>
     </w:p>
     <w:p>
       <w:pPr>
@@ -747,6 +709,24 @@
         <w:rPr>
           <w:lang w:val="en-GB"/>
         </w:rPr>
+        <w:t>Coreference Resolution</w:t>
+      </w:r>
+    </w:p>
+    <w:p>
+      <w:pPr>
+        <w:pStyle w:val="Listenabsatz"/>
+        <w:numPr>
+          <w:ilvl w:val="2"/>
+          <w:numId w:val="2"/>
+        </w:numPr>
+        <w:rPr>
+          <w:lang w:val="en-GB"/>
+        </w:rPr>
+      </w:pPr>
+      <w:r>
+        <w:rPr>
+          <w:lang w:val="en-GB"/>
+        </w:rPr>
         <w:t>Pipelines vs end-2-end</w:t>
       </w:r>
     </w:p>
@@ -836,6 +816,12 @@
         </w:rPr>
         <w:t>Definition</w:t>
       </w:r>
+      <w:r>
+        <w:rPr>
+          <w:lang w:val="en-GB"/>
+        </w:rPr>
+        <w:t xml:space="preserve"> (maybe include graph of performance increase on RE and NER due to transformers)</w:t>
+      </w:r>
     </w:p>
     <w:p>
       <w:pPr>
@@ -974,8 +960,152 @@
         <w:rPr>
           <w:lang w:val="en-GB"/>
         </w:rPr>
+        <w:t>REBEL</w:t>
+      </w:r>
+      <w:r>
+        <w:rPr>
+          <w:lang w:val="en-GB"/>
+        </w:rPr>
+        <w:t xml:space="preserve"> (also rough intro BART </w:t>
+      </w:r>
+      <w:r>
+        <w:rPr>
+          <w:lang w:val="en-GB"/>
+        </w:rPr>
+        <w:t>(</w:t>
+      </w:r>
+      <w:r>
+        <w:rPr>
+          <w:lang w:val="en-GB"/>
+        </w:rPr>
+        <w:t>vs BERT</w:t>
+      </w:r>
+      <w:r>
+        <w:rPr>
+          <w:lang w:val="en-GB"/>
+        </w:rPr>
+        <w:t>)</w:t>
+      </w:r>
+      <w:r>
+        <w:rPr>
+          <w:lang w:val="en-GB"/>
+        </w:rPr>
+        <w:t>)</w:t>
+      </w:r>
+    </w:p>
+    <w:p>
+      <w:pPr>
+        <w:pStyle w:val="Listenabsatz"/>
+        <w:numPr>
+          <w:ilvl w:val="0"/>
+          <w:numId w:val="4"/>
+        </w:numPr>
+        <w:rPr>
+          <w:lang w:val="en-GB"/>
+        </w:rPr>
+      </w:pPr>
+      <w:r>
+        <w:rPr>
+          <w:lang w:val="en-GB"/>
+        </w:rPr>
+        <w:t xml:space="preserve">Graph elements </w:t>
+      </w:r>
+    </w:p>
+    <w:p>
+      <w:pPr>
+        <w:pStyle w:val="Listenabsatz"/>
+        <w:numPr>
+          <w:ilvl w:val="0"/>
+          <w:numId w:val="4"/>
+        </w:numPr>
+        <w:rPr>
+          <w:lang w:val="en-GB"/>
+        </w:rPr>
+      </w:pPr>
+      <w:r>
+        <w:rPr>
+          <w:lang w:val="en-GB"/>
+        </w:rPr>
+        <w:t>Entity hinting, entity masking</w:t>
+      </w:r>
+    </w:p>
+    <w:p>
+      <w:pPr>
+        <w:pStyle w:val="Listenabsatz"/>
+        <w:numPr>
+          <w:ilvl w:val="0"/>
+          <w:numId w:val="4"/>
+        </w:numPr>
+        <w:rPr>
+          <w:lang w:val="en-GB"/>
+        </w:rPr>
+      </w:pPr>
+      <w:r>
+        <w:rPr>
+          <w:lang w:val="en-GB"/>
+        </w:rPr>
+        <w:t>Transformer</w:t>
+      </w:r>
+      <w:r>
+        <w:rPr>
+          <w:lang w:val="en-GB"/>
+        </w:rPr>
+        <w:t xml:space="preserve"> &amp; seq2seq</w:t>
+      </w:r>
+      <w:r>
+        <w:rPr>
+          <w:lang w:val="en-GB"/>
+        </w:rPr>
+        <w:t xml:space="preserve"> very data hungry -&gt; often additional data by using soft-labeled data</w:t>
+      </w:r>
+      <w:r>
+        <w:rPr>
+          <w:lang w:val="en-GB"/>
+        </w:rPr>
+        <w:t xml:space="preserve"> (e.g., Sutskever, Vinyals, Le; Rebel)</w:t>
+      </w:r>
+    </w:p>
+    <w:p>
+      <w:pPr>
+        <w:pStyle w:val="Listenabsatz"/>
+        <w:numPr>
+          <w:ilvl w:val="1"/>
+          <w:numId w:val="4"/>
+        </w:numPr>
+        <w:rPr>
+          <w:lang w:val="en-GB"/>
+        </w:rPr>
+      </w:pPr>
+      <w:r>
+        <w:rPr>
+          <w:lang w:val="en-GB"/>
+        </w:rPr>
+        <w:t>REBEL</w:t>
+      </w:r>
+    </w:p>
+    <w:p>
+      <w:pPr>
+        <w:pStyle w:val="Listenabsatz"/>
+        <w:numPr>
+          <w:ilvl w:val="1"/>
+          <w:numId w:val="4"/>
+        </w:numPr>
+        <w:rPr>
+          <w:lang w:val="en-GB"/>
+        </w:rPr>
+      </w:pPr>
+      <w:r>
+        <w:rPr>
+          <w:lang w:val="en-GB"/>
+        </w:rPr>
         <w:t>Related work on “soft labelled” datasets</w:t>
       </w:r>
+      <w:r>
+        <w:rPr>
+          <w:lang w:val="en-GB"/>
+        </w:rPr>
+        <w:t xml:space="preserve"> (“Distantly supervision”)</w:t>
+      </w:r>
     </w:p>
     <w:p>
       <w:pPr>
@@ -1027,6 +1157,7 @@
         <w:rPr>
           <w:lang w:val="en-GB"/>
         </w:rPr>
+        <w:lastRenderedPageBreak/>
         <w:t>3. Related Work</w:t>
       </w:r>
     </w:p>
@@ -1055,18 +1186,23 @@
         </w:rPr>
         <w:t>a. Data (optionally as a separate chapter): describe your raw data and its source, followed by EDA and data preparation steps</w:t>
       </w:r>
-    </w:p>
-    <w:p>
-      <w:pPr>
-        <w:rPr>
-          <w:lang w:val="en-GB"/>
-        </w:rPr>
-      </w:pPr>
-      <w:r>
-        <w:rPr>
-          <w:lang w:val="en-GB"/>
-        </w:rPr>
-        <w:lastRenderedPageBreak/>
+      <w:r>
+        <w:rPr>
+          <w:lang w:val="en-GB"/>
+        </w:rPr>
+        <w:t xml:space="preserve"> -&gt; also explain annotation, relation labels (problem with some petrarch etc; problem with some relation labels being close to another) </w:t>
+      </w:r>
+    </w:p>
+    <w:p>
+      <w:pPr>
+        <w:rPr>
+          <w:lang w:val="en-GB"/>
+        </w:rPr>
+      </w:pPr>
+      <w:r>
+        <w:rPr>
+          <w:lang w:val="en-GB"/>
+        </w:rPr>
         <w:t>b. Model with name: Describe your approach/model in detail, use scientific sources, explain your modelling decisions (e.g. why 2 epochs, why 10,000 data points)</w:t>
       </w:r>
     </w:p>
@@ -1505,7 +1641,7 @@
         <w:rFonts w:ascii="Calibri" w:eastAsiaTheme="minorHAnsi" w:hAnsi="Calibri" w:cs="Calibri" w:hint="default"/>
       </w:rPr>
     </w:lvl>
-    <w:lvl w:ilvl="1" w:tplc="04070003" w:tentative="1">
+    <w:lvl w:ilvl="1" w:tplc="04070003">
       <w:start w:val="1"/>
       <w:numFmt w:val="bullet"/>
       <w:lvlText w:val="o"/>

</xml_diff>